<commit_message>
atualizando os requisitos do sistema v1.1
</commit_message>
<xml_diff>
--- a/documentacao/Diagrama de Caso e Uso/requisitos do sistema.docx
+++ b/documentacao/Diagrama de Caso e Uso/requisitos do sistema.docx
@@ -260,6 +260,23 @@
         </w:rPr>
         <w:t xml:space="preserve">RF009 – </w:t>
       </w:r>
+      <w:r>
+        <w:rPr>
+          <w:rFonts w:ascii="Arial" w:eastAsia="Arial" w:hAnsi="Arial" w:cs="Arial"/>
+          <w:sz w:val="24"/>
+          <w:szCs w:val="24"/>
+        </w:rPr>
+        <w:t xml:space="preserve">Cadastrar </w:t>
+      </w:r>
+      <w:r>
+        <w:rPr>
+          <w:rFonts w:ascii="Arial" w:eastAsia="Arial" w:hAnsi="Arial" w:cs="Arial"/>
+          <w:sz w:val="24"/>
+        </w:rPr>
+        <w:t>Usuário</w:t>
+      </w:r>
+      <w:bookmarkStart w:id="1" w:name="_GoBack"/>
+      <w:bookmarkEnd w:id="1"/>
     </w:p>
     <w:p>
       <w:pPr>
@@ -314,8 +331,8 @@
           <w:szCs w:val="24"/>
         </w:rPr>
       </w:pPr>
-      <w:bookmarkStart w:id="1" w:name="_heading=h.35nkun2" w:colFirst="0" w:colLast="0"/>
-      <w:bookmarkEnd w:id="1"/>
+      <w:bookmarkStart w:id="2" w:name="_heading=h.35nkun2" w:colFirst="0" w:colLast="0"/>
+      <w:bookmarkEnd w:id="2"/>
       <w:r>
         <w:rPr>
           <w:rFonts w:ascii="Arial" w:eastAsia="Arial" w:hAnsi="Arial" w:cs="Arial"/>
@@ -417,8 +434,6 @@
         </w:rPr>
         <w:t xml:space="preserve"> – Limite máximo de acessos simultâneos: 10</w:t>
       </w:r>
-      <w:bookmarkStart w:id="2" w:name="_GoBack"/>
-      <w:bookmarkEnd w:id="2"/>
     </w:p>
     <w:p/>
     <w:sectPr>

</xml_diff>